<commit_message>
Finished and ready to hand in
</commit_message>
<xml_diff>
--- a/Game Developer - Relic Entertainment/Allen-SIP_Resume.docx
+++ b/Game Developer - Relic Entertainment/Allen-SIP_Resume.docx
@@ -13,6 +13,8 @@
           <w:lang w:val="en-CA" w:eastAsia="en-CA"/>
         </w:rPr>
       </w:pPr>
+      <w:bookmarkStart w:id="0" w:name="_GoBack"/>
+      <w:bookmarkEnd w:id="0"/>
       <w:r>
         <w:rPr>
           <w:rFonts w:ascii="Times New Roman" w:eastAsia="Times New Roman" w:hAnsi="Times New Roman" w:cs="Times New Roman"/>
@@ -151,15 +153,39 @@
           <w:color w:val="000000"/>
           <w:lang w:val="en-CA" w:eastAsia="en-CA"/>
         </w:rPr>
-        <w:t xml:space="preserve"> Experienced in developing operating system components such as Linux Shells and Simulated File Systems.</w:t>
-      </w:r>
-      <w:r>
-        <w:rPr>
-          <w:rFonts w:ascii="Times New Roman" w:eastAsia="Times New Roman" w:hAnsi="Times New Roman" w:cs="Times New Roman"/>
-          <w:color w:val="000000"/>
-          <w:lang w:val="en-CA" w:eastAsia="en-CA"/>
-        </w:rPr>
-        <w:t xml:space="preserve"> Well-versed in various algorithm design paradigms using discrete mathematics. Experienced in Object Oriented design, analysis, and implementation in teams of 2-6 developers.</w:t>
+        <w:t xml:space="preserve"> Experienced in </w:t>
+      </w:r>
+      <w:r>
+        <w:rPr>
+          <w:rFonts w:ascii="Times New Roman" w:eastAsia="Times New Roman" w:hAnsi="Times New Roman" w:cs="Times New Roman"/>
+          <w:color w:val="000000"/>
+          <w:lang w:val="en-CA" w:eastAsia="en-CA"/>
+        </w:rPr>
+        <w:t>fast-paced planning meetings, and scrum practices while actively adapting to the developer team’s needs.</w:t>
+      </w:r>
+      <w:r>
+        <w:rPr>
+          <w:rFonts w:ascii="Times New Roman" w:eastAsia="Times New Roman" w:hAnsi="Times New Roman" w:cs="Times New Roman"/>
+          <w:color w:val="000000"/>
+          <w:lang w:val="en-CA" w:eastAsia="en-CA"/>
+        </w:rPr>
+        <w:t xml:space="preserve"> Well-versed in various algorithm design paradigms using discrete mathematics. Experienced in Object</w:t>
+      </w:r>
+      <w:r>
+        <w:rPr>
+          <w:rFonts w:ascii="Times New Roman" w:eastAsia="Times New Roman" w:hAnsi="Times New Roman" w:cs="Times New Roman"/>
+          <w:color w:val="000000"/>
+          <w:lang w:val="en-CA" w:eastAsia="en-CA"/>
+        </w:rPr>
+        <w:t>-</w:t>
+      </w:r>
+      <w:r>
+        <w:rPr>
+          <w:rFonts w:ascii="Times New Roman" w:eastAsia="Times New Roman" w:hAnsi="Times New Roman" w:cs="Times New Roman"/>
+          <w:color w:val="000000"/>
+          <w:lang w:val="en-CA" w:eastAsia="en-CA"/>
+        </w:rPr>
+        <w:t>Oriented design, analysis, and implementation in teams of 2-6 developers.</w:t>
       </w:r>
     </w:p>
     <w:p>
@@ -905,23 +931,238 @@
           <w:color w:val="000000"/>
           <w:lang w:val="en-CA" w:eastAsia="en-CA"/>
         </w:rPr>
-        <w:t>Integrated 1-rep-max calculator that auto-updates the user’s achievements and progress</w:t>
+        <w:t>An i</w:t>
+      </w:r>
+      <w:r>
+        <w:rPr>
+          <w:rFonts w:ascii="Times New Roman" w:eastAsia="Times New Roman" w:hAnsi="Times New Roman" w:cs="Times New Roman"/>
+          <w:color w:val="000000"/>
+          <w:lang w:val="en-CA" w:eastAsia="en-CA"/>
+        </w:rPr>
+        <w:t>ntegrated 1-rep-max calculator that auto-updates the user’s achievements and progress</w:t>
       </w:r>
     </w:p>
     <w:p>
       <w:pPr>
         <w:spacing w:after="0" w:line="276" w:lineRule="auto"/>
-        <w:textAlignment w:val="baseline"/>
-        <w:rPr>
-          <w:rFonts w:ascii="Times New Roman" w:eastAsia="Times New Roman" w:hAnsi="Times New Roman" w:cs="Times New Roman"/>
-          <w:color w:val="000000"/>
-          <w:lang w:val="en-CA" w:eastAsia="en-CA"/>
-        </w:rPr>
-      </w:pPr>
+        <w:rPr>
+          <w:rFonts w:ascii="Times New Roman" w:eastAsia="Times New Roman" w:hAnsi="Times New Roman" w:cs="Times New Roman"/>
+          <w:b/>
+          <w:bCs/>
+          <w:color w:val="000000"/>
+          <w:lang w:val="en-CA" w:eastAsia="en-CA"/>
+        </w:rPr>
+      </w:pPr>
+      <w:r>
+        <w:rPr>
+          <w:rFonts w:ascii="Times New Roman" w:eastAsia="Times New Roman" w:hAnsi="Times New Roman" w:cs="Times New Roman"/>
+          <w:b/>
+          <w:bCs/>
+          <w:color w:val="000000"/>
+          <w:lang w:val="en-CA" w:eastAsia="en-CA"/>
+        </w:rPr>
+        <w:t>Mood-Tracker Android Studio Group Project (September 2019 – December 2019)</w:t>
+      </w:r>
     </w:p>
     <w:p>
       <w:pPr>
         <w:spacing w:after="0" w:line="276" w:lineRule="auto"/>
+        <w:rPr>
+          <w:rFonts w:ascii="Times New Roman" w:eastAsia="Times New Roman" w:hAnsi="Times New Roman" w:cs="Times New Roman"/>
+          <w:color w:val="000000"/>
+          <w:lang w:val="en-CA" w:eastAsia="en-CA"/>
+        </w:rPr>
+      </w:pPr>
+      <w:r>
+        <w:rPr>
+          <w:rFonts w:ascii="Times New Roman" w:eastAsia="Times New Roman" w:hAnsi="Times New Roman" w:cs="Times New Roman"/>
+          <w:color w:val="000000"/>
+          <w:lang w:val="en-CA" w:eastAsia="en-CA"/>
+        </w:rPr>
+        <w:t>Glo – Android Mobile App</w:t>
+      </w:r>
+    </w:p>
+    <w:p>
+      <w:pPr>
+        <w:spacing w:after="0" w:line="276" w:lineRule="auto"/>
+      </w:pPr>
+      <w:proofErr w:type="spellStart"/>
+      <w:r>
+        <w:rPr>
+          <w:rFonts w:ascii="Times New Roman" w:eastAsia="Times New Roman" w:hAnsi="Times New Roman" w:cs="Times New Roman"/>
+          <w:color w:val="000000"/>
+          <w:lang w:val="en-CA" w:eastAsia="en-CA"/>
+        </w:rPr>
+        <w:t>Github</w:t>
+      </w:r>
+      <w:proofErr w:type="spellEnd"/>
+      <w:r>
+        <w:rPr>
+          <w:rFonts w:ascii="Times New Roman" w:eastAsia="Times New Roman" w:hAnsi="Times New Roman" w:cs="Times New Roman"/>
+          <w:color w:val="000000"/>
+          <w:lang w:val="en-CA" w:eastAsia="en-CA"/>
+        </w:rPr>
+        <w:t xml:space="preserve"> Link: </w:t>
+      </w:r>
+      <w:hyperlink r:id="rId9" w:history="1">
+        <w:r>
+          <w:rPr>
+            <w:rStyle w:val="Hyperlink"/>
+          </w:rPr>
+          <w:t>https://github.com/CMPUT301F19T03/GroupProject1</w:t>
+        </w:r>
+      </w:hyperlink>
+    </w:p>
+    <w:p>
+      <w:pPr>
+        <w:pStyle w:val="ListParagraph"/>
+        <w:numPr>
+          <w:ilvl w:val="0"/>
+          <w:numId w:val="14"/>
+        </w:numPr>
+        <w:spacing w:after="0" w:line="276" w:lineRule="auto"/>
+        <w:rPr>
+          <w:rFonts w:ascii="Times New Roman" w:hAnsi="Times New Roman" w:cs="Times New Roman"/>
+        </w:rPr>
+      </w:pPr>
+      <w:r>
+        <w:rPr>
+          <w:rFonts w:ascii="Times New Roman" w:hAnsi="Times New Roman" w:cs="Times New Roman"/>
+        </w:rPr>
+        <w:t>Programmed in Java, tracks a user’s emotional state and allows them to follow friends</w:t>
+      </w:r>
+    </w:p>
+    <w:p>
+      <w:pPr>
+        <w:pStyle w:val="ListParagraph"/>
+        <w:numPr>
+          <w:ilvl w:val="0"/>
+          <w:numId w:val="14"/>
+        </w:numPr>
+        <w:spacing w:after="0" w:line="276" w:lineRule="auto"/>
+        <w:rPr>
+          <w:rFonts w:ascii="Times New Roman" w:eastAsia="Times New Roman" w:hAnsi="Times New Roman" w:cs="Times New Roman"/>
+          <w:color w:val="000000"/>
+          <w:lang w:val="en-CA" w:eastAsia="en-CA"/>
+        </w:rPr>
+      </w:pPr>
+      <w:r>
+        <w:rPr>
+          <w:rFonts w:ascii="Times New Roman" w:eastAsia="Times New Roman" w:hAnsi="Times New Roman" w:cs="Times New Roman"/>
+          <w:color w:val="000000"/>
+          <w:lang w:val="en-CA" w:eastAsia="en-CA"/>
+        </w:rPr>
+        <w:t xml:space="preserve">A collaboration of 6 group members using </w:t>
+      </w:r>
+      <w:proofErr w:type="spellStart"/>
+      <w:r>
+        <w:rPr>
+          <w:rFonts w:ascii="Times New Roman" w:eastAsia="Times New Roman" w:hAnsi="Times New Roman" w:cs="Times New Roman"/>
+          <w:color w:val="000000"/>
+          <w:lang w:val="en-CA" w:eastAsia="en-CA"/>
+        </w:rPr>
+        <w:t>Github</w:t>
+      </w:r>
+      <w:proofErr w:type="spellEnd"/>
+      <w:r>
+        <w:rPr>
+          <w:rFonts w:ascii="Times New Roman" w:eastAsia="Times New Roman" w:hAnsi="Times New Roman" w:cs="Times New Roman"/>
+          <w:color w:val="000000"/>
+          <w:lang w:val="en-CA" w:eastAsia="en-CA"/>
+        </w:rPr>
+        <w:t xml:space="preserve"> pull requests to encourage collaboration</w:t>
+      </w:r>
+    </w:p>
+    <w:p>
+      <w:pPr>
+        <w:pStyle w:val="ListParagraph"/>
+        <w:numPr>
+          <w:ilvl w:val="0"/>
+          <w:numId w:val="14"/>
+        </w:numPr>
+        <w:spacing w:after="0" w:line="276" w:lineRule="auto"/>
+        <w:rPr>
+          <w:rFonts w:ascii="Times New Roman" w:eastAsia="Times New Roman" w:hAnsi="Times New Roman" w:cs="Times New Roman"/>
+          <w:color w:val="000000"/>
+          <w:lang w:val="en-CA" w:eastAsia="en-CA"/>
+        </w:rPr>
+      </w:pPr>
+      <w:r>
+        <w:rPr>
+          <w:rFonts w:ascii="Times New Roman" w:eastAsia="Times New Roman" w:hAnsi="Times New Roman" w:cs="Times New Roman"/>
+          <w:color w:val="000000"/>
+          <w:lang w:val="en-CA" w:eastAsia="en-CA"/>
+        </w:rPr>
+        <w:t xml:space="preserve">Google Maps and </w:t>
+      </w:r>
+      <w:proofErr w:type="spellStart"/>
+      <w:r>
+        <w:rPr>
+          <w:rFonts w:ascii="Times New Roman" w:eastAsia="Times New Roman" w:hAnsi="Times New Roman" w:cs="Times New Roman"/>
+          <w:color w:val="000000"/>
+          <w:lang w:val="en-CA" w:eastAsia="en-CA"/>
+        </w:rPr>
+        <w:t>Firestore</w:t>
+      </w:r>
+      <w:proofErr w:type="spellEnd"/>
+      <w:r>
+        <w:rPr>
+          <w:rFonts w:ascii="Times New Roman" w:eastAsia="Times New Roman" w:hAnsi="Times New Roman" w:cs="Times New Roman"/>
+          <w:color w:val="000000"/>
+          <w:lang w:val="en-CA" w:eastAsia="en-CA"/>
+        </w:rPr>
+        <w:t xml:space="preserve"> API to keep track of user moods, times, dates, reasons, and location</w:t>
+      </w:r>
+    </w:p>
+    <w:p>
+      <w:pPr>
+        <w:pStyle w:val="ListParagraph"/>
+        <w:numPr>
+          <w:ilvl w:val="0"/>
+          <w:numId w:val="14"/>
+        </w:numPr>
+        <w:spacing w:after="0" w:line="276" w:lineRule="auto"/>
+        <w:rPr>
+          <w:rFonts w:ascii="Times New Roman" w:eastAsia="Times New Roman" w:hAnsi="Times New Roman" w:cs="Times New Roman"/>
+          <w:color w:val="000000"/>
+          <w:lang w:val="en-CA" w:eastAsia="en-CA"/>
+        </w:rPr>
+      </w:pPr>
+      <w:r>
+        <w:rPr>
+          <w:rFonts w:ascii="Times New Roman" w:eastAsia="Times New Roman" w:hAnsi="Times New Roman" w:cs="Times New Roman"/>
+          <w:color w:val="000000"/>
+          <w:lang w:val="en-CA" w:eastAsia="en-CA"/>
+        </w:rPr>
+        <w:t>Extensive Revisioning of App Interfaces to provide an eye-pleasing interface</w:t>
+      </w:r>
+    </w:p>
+    <w:p>
+      <w:pPr>
+        <w:pStyle w:val="ListParagraph"/>
+        <w:numPr>
+          <w:ilvl w:val="0"/>
+          <w:numId w:val="14"/>
+        </w:numPr>
+        <w:spacing w:after="0" w:line="276" w:lineRule="auto"/>
+        <w:rPr>
+          <w:rFonts w:ascii="Times New Roman" w:eastAsia="Times New Roman" w:hAnsi="Times New Roman" w:cs="Times New Roman"/>
+          <w:color w:val="000000"/>
+          <w:lang w:val="en-CA" w:eastAsia="en-CA"/>
+        </w:rPr>
+      </w:pPr>
+      <w:r>
+        <w:rPr>
+          <w:rFonts w:ascii="Times New Roman" w:eastAsia="Times New Roman" w:hAnsi="Times New Roman" w:cs="Times New Roman"/>
+          <w:color w:val="000000"/>
+          <w:lang w:val="en-CA" w:eastAsia="en-CA"/>
+        </w:rPr>
+        <w:t>Weekly team meetings, remote communication with discord, and extensive UML re-versioning</w:t>
+      </w:r>
+    </w:p>
+    <w:p>
+      <w:pPr>
+        <w:spacing w:after="0" w:line="276" w:lineRule="auto"/>
         <w:textAlignment w:val="baseline"/>
         <w:rPr>
           <w:rFonts w:ascii="Times New Roman" w:eastAsia="Times New Roman" w:hAnsi="Times New Roman" w:cs="Times New Roman"/>
@@ -1034,7 +1275,7 @@
         </w:rPr>
         <w:t xml:space="preserve"> Link: </w:t>
       </w:r>
-      <w:hyperlink r:id="rId9" w:history="1">
+      <w:hyperlink r:id="rId10" w:history="1">
         <w:r>
           <w:rPr>
             <w:rStyle w:val="Hyperlink"/>
@@ -1106,7 +1347,55 @@
           <w:color w:val="000000"/>
           <w:lang w:val="en-CA" w:eastAsia="en-CA"/>
         </w:rPr>
-        <w:t xml:space="preserve"> Schedules specified number of Jobs with a specified size and number of machines using LPT and Johnson Algorithms to read the instance files</w:t>
+        <w:t xml:space="preserve"> Schedules </w:t>
+      </w:r>
+      <w:r>
+        <w:rPr>
+          <w:rFonts w:ascii="Times New Roman" w:eastAsia="Times New Roman" w:hAnsi="Times New Roman" w:cs="Times New Roman"/>
+          <w:color w:val="000000"/>
+          <w:lang w:val="en-CA" w:eastAsia="en-CA"/>
+        </w:rPr>
+        <w:t xml:space="preserve">the </w:t>
+      </w:r>
+      <w:r>
+        <w:rPr>
+          <w:rFonts w:ascii="Times New Roman" w:eastAsia="Times New Roman" w:hAnsi="Times New Roman" w:cs="Times New Roman"/>
+          <w:color w:val="000000"/>
+          <w:lang w:val="en-CA" w:eastAsia="en-CA"/>
+        </w:rPr>
+        <w:t>specified number of Jobs</w:t>
+      </w:r>
+      <w:r>
+        <w:rPr>
+          <w:rFonts w:ascii="Times New Roman" w:eastAsia="Times New Roman" w:hAnsi="Times New Roman" w:cs="Times New Roman"/>
+          <w:color w:val="000000"/>
+          <w:lang w:val="en-CA" w:eastAsia="en-CA"/>
+        </w:rPr>
+        <w:t xml:space="preserve">, job size, and </w:t>
+      </w:r>
+      <w:r>
+        <w:rPr>
+          <w:rFonts w:ascii="Times New Roman" w:eastAsia="Times New Roman" w:hAnsi="Times New Roman" w:cs="Times New Roman"/>
+          <w:color w:val="000000"/>
+          <w:lang w:val="en-CA" w:eastAsia="en-CA"/>
+        </w:rPr>
+        <w:t>machines using LPT</w:t>
+      </w:r>
+      <w:r>
+        <w:rPr>
+          <w:rFonts w:ascii="Times New Roman" w:eastAsia="Times New Roman" w:hAnsi="Times New Roman" w:cs="Times New Roman"/>
+          <w:color w:val="000000"/>
+          <w:lang w:val="en-CA" w:eastAsia="en-CA"/>
+        </w:rPr>
+        <w:t>/Johnson Algorithm</w:t>
+      </w:r>
+      <w:r>
+        <w:rPr>
+          <w:rFonts w:ascii="Times New Roman" w:eastAsia="Times New Roman" w:hAnsi="Times New Roman" w:cs="Times New Roman"/>
+          <w:color w:val="000000"/>
+          <w:lang w:val="en-CA" w:eastAsia="en-CA"/>
+        </w:rPr>
+        <w:t xml:space="preserve"> scheduling</w:t>
       </w:r>
     </w:p>
     <w:p>
@@ -1184,12 +1473,10 @@
         </w:rPr>
         <w:t>Powerlifting, Drone Photography, RC Vehicle Modification, E-Commerce Entrepreneurship</w:t>
       </w:r>
-      <w:bookmarkStart w:id="0" w:name="_GoBack"/>
-      <w:bookmarkEnd w:id="0"/>
     </w:p>
     <w:sectPr>
       <w:pgSz w:w="12240" w:h="15840"/>
-      <w:pgMar w:top="1440" w:right="1440" w:bottom="1440" w:left="1440" w:header="720" w:footer="720" w:gutter="0"/>
+      <w:pgMar w:top="720" w:right="720" w:bottom="720" w:left="720" w:header="720" w:footer="720" w:gutter="0"/>
       <w:cols w:space="720"/>
       <w:docGrid w:linePitch="360"/>
     </w:sectPr>
@@ -1724,6 +2011,119 @@
     </w:lvl>
   </w:abstractNum>
   <w:abstractNum w:abstractNumId="4" w15:restartNumberingAfterBreak="0">
+    <w:nsid w:val="2DE44FDD"/>
+    <w:multiLevelType w:val="hybridMultilevel"/>
+    <w:tmpl w:val="5D18BE0A"/>
+    <w:lvl w:ilvl="0" w:tplc="31063840">
+      <w:numFmt w:val="bullet"/>
+      <w:lvlText w:val="-"/>
+      <w:lvlJc w:val="left"/>
+      <w:pPr>
+        <w:ind w:left="720" w:hanging="360"/>
+      </w:pPr>
+      <w:rPr>
+        <w:rFonts w:ascii="Calibri" w:eastAsiaTheme="minorHAnsi" w:hAnsi="Calibri" w:cs="Calibri" w:hint="default"/>
+        <w:color w:val="auto"/>
+      </w:rPr>
+    </w:lvl>
+    <w:lvl w:ilvl="1" w:tplc="04090003">
+      <w:start w:val="1"/>
+      <w:numFmt w:val="bullet"/>
+      <w:lvlText w:val="o"/>
+      <w:lvlJc w:val="left"/>
+      <w:pPr>
+        <w:ind w:left="1440" w:hanging="360"/>
+      </w:pPr>
+      <w:rPr>
+        <w:rFonts w:ascii="Courier New" w:hAnsi="Courier New" w:cs="Courier New" w:hint="default"/>
+      </w:rPr>
+    </w:lvl>
+    <w:lvl w:ilvl="2" w:tplc="04090005">
+      <w:start w:val="1"/>
+      <w:numFmt w:val="bullet"/>
+      <w:lvlText w:val=""/>
+      <w:lvlJc w:val="left"/>
+      <w:pPr>
+        <w:ind w:left="2160" w:hanging="360"/>
+      </w:pPr>
+      <w:rPr>
+        <w:rFonts w:ascii="Wingdings" w:hAnsi="Wingdings" w:hint="default"/>
+      </w:rPr>
+    </w:lvl>
+    <w:lvl w:ilvl="3" w:tplc="04090001">
+      <w:start w:val="1"/>
+      <w:numFmt w:val="bullet"/>
+      <w:lvlText w:val=""/>
+      <w:lvlJc w:val="left"/>
+      <w:pPr>
+        <w:ind w:left="2880" w:hanging="360"/>
+      </w:pPr>
+      <w:rPr>
+        <w:rFonts w:ascii="Symbol" w:hAnsi="Symbol" w:hint="default"/>
+      </w:rPr>
+    </w:lvl>
+    <w:lvl w:ilvl="4" w:tplc="04090003">
+      <w:start w:val="1"/>
+      <w:numFmt w:val="bullet"/>
+      <w:lvlText w:val="o"/>
+      <w:lvlJc w:val="left"/>
+      <w:pPr>
+        <w:ind w:left="3600" w:hanging="360"/>
+      </w:pPr>
+      <w:rPr>
+        <w:rFonts w:ascii="Courier New" w:hAnsi="Courier New" w:cs="Courier New" w:hint="default"/>
+      </w:rPr>
+    </w:lvl>
+    <w:lvl w:ilvl="5" w:tplc="04090005">
+      <w:start w:val="1"/>
+      <w:numFmt w:val="bullet"/>
+      <w:lvlText w:val=""/>
+      <w:lvlJc w:val="left"/>
+      <w:pPr>
+        <w:ind w:left="4320" w:hanging="360"/>
+      </w:pPr>
+      <w:rPr>
+        <w:rFonts w:ascii="Wingdings" w:hAnsi="Wingdings" w:hint="default"/>
+      </w:rPr>
+    </w:lvl>
+    <w:lvl w:ilvl="6" w:tplc="04090001">
+      <w:start w:val="1"/>
+      <w:numFmt w:val="bullet"/>
+      <w:lvlText w:val=""/>
+      <w:lvlJc w:val="left"/>
+      <w:pPr>
+        <w:ind w:left="5040" w:hanging="360"/>
+      </w:pPr>
+      <w:rPr>
+        <w:rFonts w:ascii="Symbol" w:hAnsi="Symbol" w:hint="default"/>
+      </w:rPr>
+    </w:lvl>
+    <w:lvl w:ilvl="7" w:tplc="04090003">
+      <w:start w:val="1"/>
+      <w:numFmt w:val="bullet"/>
+      <w:lvlText w:val="o"/>
+      <w:lvlJc w:val="left"/>
+      <w:pPr>
+        <w:ind w:left="5760" w:hanging="360"/>
+      </w:pPr>
+      <w:rPr>
+        <w:rFonts w:ascii="Courier New" w:hAnsi="Courier New" w:cs="Courier New" w:hint="default"/>
+      </w:rPr>
+    </w:lvl>
+    <w:lvl w:ilvl="8" w:tplc="04090005">
+      <w:start w:val="1"/>
+      <w:numFmt w:val="bullet"/>
+      <w:lvlText w:val=""/>
+      <w:lvlJc w:val="left"/>
+      <w:pPr>
+        <w:ind w:left="6480" w:hanging="360"/>
+      </w:pPr>
+      <w:rPr>
+        <w:rFonts w:ascii="Wingdings" w:hAnsi="Wingdings" w:hint="default"/>
+      </w:rPr>
+    </w:lvl>
+  </w:abstractNum>
+  <w:abstractNum w:abstractNumId="5" w15:restartNumberingAfterBreak="0">
     <w:nsid w:val="31694E76"/>
     <w:multiLevelType w:val="hybridMultilevel"/>
     <w:tmpl w:val="77AC8A76"/>
@@ -1836,7 +2236,7 @@
       </w:rPr>
     </w:lvl>
   </w:abstractNum>
-  <w:abstractNum w:abstractNumId="5" w15:restartNumberingAfterBreak="0">
+  <w:abstractNum w:abstractNumId="6" w15:restartNumberingAfterBreak="0">
     <w:nsid w:val="3B754A49"/>
     <w:multiLevelType w:val="multilevel"/>
     <w:tmpl w:val="22AC8E78"/>
@@ -1985,7 +2385,7 @@
       </w:rPr>
     </w:lvl>
   </w:abstractNum>
-  <w:abstractNum w:abstractNumId="6" w15:restartNumberingAfterBreak="0">
+  <w:abstractNum w:abstractNumId="7" w15:restartNumberingAfterBreak="0">
     <w:nsid w:val="49F3257F"/>
     <w:multiLevelType w:val="hybridMultilevel"/>
     <w:tmpl w:val="7D0A47D8"/>
@@ -2098,7 +2498,7 @@
       </w:rPr>
     </w:lvl>
   </w:abstractNum>
-  <w:abstractNum w:abstractNumId="7" w15:restartNumberingAfterBreak="0">
+  <w:abstractNum w:abstractNumId="8" w15:restartNumberingAfterBreak="0">
     <w:nsid w:val="4A12513D"/>
     <w:multiLevelType w:val="hybridMultilevel"/>
     <w:tmpl w:val="4302063C"/>
@@ -2211,7 +2611,7 @@
       </w:rPr>
     </w:lvl>
   </w:abstractNum>
-  <w:abstractNum w:abstractNumId="8" w15:restartNumberingAfterBreak="0">
+  <w:abstractNum w:abstractNumId="9" w15:restartNumberingAfterBreak="0">
     <w:nsid w:val="594B52B0"/>
     <w:multiLevelType w:val="hybridMultilevel"/>
     <w:tmpl w:val="EEFE278E"/>
@@ -2324,7 +2724,7 @@
       </w:rPr>
     </w:lvl>
   </w:abstractNum>
-  <w:abstractNum w:abstractNumId="9" w15:restartNumberingAfterBreak="0">
+  <w:abstractNum w:abstractNumId="10" w15:restartNumberingAfterBreak="0">
     <w:nsid w:val="6AC301E3"/>
     <w:multiLevelType w:val="hybridMultilevel"/>
     <w:tmpl w:val="07FC9912"/>
@@ -2437,7 +2837,7 @@
       </w:rPr>
     </w:lvl>
   </w:abstractNum>
-  <w:abstractNum w:abstractNumId="10" w15:restartNumberingAfterBreak="0">
+  <w:abstractNum w:abstractNumId="11" w15:restartNumberingAfterBreak="0">
     <w:nsid w:val="6E550BFF"/>
     <w:multiLevelType w:val="hybridMultilevel"/>
     <w:tmpl w:val="E00E3E24"/>
@@ -2550,7 +2950,7 @@
       </w:rPr>
     </w:lvl>
   </w:abstractNum>
-  <w:abstractNum w:abstractNumId="11" w15:restartNumberingAfterBreak="0">
+  <w:abstractNum w:abstractNumId="12" w15:restartNumberingAfterBreak="0">
     <w:nsid w:val="731B1319"/>
     <w:multiLevelType w:val="multilevel"/>
     <w:tmpl w:val="A314C950"/>
@@ -2783,34 +3183,37 @@
     <w:abstractNumId w:val="2"/>
   </w:num>
   <w:num w:numId="4">
-    <w:abstractNumId w:val="5"/>
+    <w:abstractNumId w:val="6"/>
   </w:num>
   <w:num w:numId="5">
-    <w:abstractNumId w:val="11"/>
+    <w:abstractNumId w:val="12"/>
   </w:num>
   <w:num w:numId="6">
     <w:abstractNumId w:val="3"/>
   </w:num>
   <w:num w:numId="7">
-    <w:abstractNumId w:val="7"/>
+    <w:abstractNumId w:val="8"/>
   </w:num>
   <w:num w:numId="8">
-    <w:abstractNumId w:val="8"/>
+    <w:abstractNumId w:val="9"/>
   </w:num>
   <w:num w:numId="9">
-    <w:abstractNumId w:val="4"/>
+    <w:abstractNumId w:val="5"/>
   </w:num>
   <w:num w:numId="10">
     <w:abstractNumId w:val="1"/>
   </w:num>
   <w:num w:numId="11">
+    <w:abstractNumId w:val="11"/>
+  </w:num>
+  <w:num w:numId="12">
+    <w:abstractNumId w:val="7"/>
+  </w:num>
+  <w:num w:numId="13">
     <w:abstractNumId w:val="10"/>
   </w:num>
-  <w:num w:numId="12">
-    <w:abstractNumId w:val="6"/>
-  </w:num>
-  <w:num w:numId="13">
-    <w:abstractNumId w:val="9"/>
+  <w:num w:numId="14">
+    <w:abstractNumId w:val="4"/>
   </w:num>
 </w:numbering>
 </file>
@@ -3581,7 +3984,7 @@
 </file>
 
 <file path=customXml/itemProps1.xml><?xml version="1.0" encoding="utf-8"?>
-<ds:datastoreItem xmlns:ds="http://schemas.openxmlformats.org/officeDocument/2006/customXml" ds:itemID="{2F956AF4-C0FB-4F3E-B103-11FC17408388}">
+<ds:datastoreItem xmlns:ds="http://schemas.openxmlformats.org/officeDocument/2006/customXml" ds:itemID="{341DF0B9-CA50-49A5-90F6-606338B0F651}">
   <ds:schemaRefs>
     <ds:schemaRef ds:uri="http://schemas.openxmlformats.org/officeDocument/2006/bibliography"/>
   </ds:schemaRefs>

</xml_diff>